<commit_message>
Pseudocode and Design Class Diagram
Finished reviewing design class diagram, finished writing pseudo code for updated design class diagram
</commit_message>
<xml_diff>
--- a/System Design Document/Design-Level Class Diagrams/ITOttersPseudoCode.docx
+++ b/System Design Document/Design-Level Class Diagrams/ITOttersPseudoCode.docx
@@ -1815,10 +1815,7 @@
     <w:p>
       <w:proofErr w:type="gramStart"/>
       <w:r>
-        <w:t>String</w:t>
-      </w:r>
-      <w:r>
-        <w:t xml:space="preserve">  </w:t>
+        <w:t xml:space="preserve">String  </w:t>
       </w:r>
       <w:r>
         <w:t>region</w:t>
@@ -1832,10 +1829,7 @@
       </w:r>
       <w:proofErr w:type="gramEnd"/>
       <w:r>
-        <w:t>]</w:t>
-      </w:r>
-      <w:r>
-        <w:t xml:space="preserve"> </w:t>
+        <w:t xml:space="preserve">] </w:t>
       </w:r>
       <w:proofErr w:type="spellStart"/>
       <w:proofErr w:type="gramStart"/>
@@ -1847,10 +1841,7 @@
     </w:p>
     <w:p>
       <w:r>
-        <w:t>double</w:t>
-      </w:r>
-      <w:r>
-        <w:t xml:space="preserve"> </w:t>
+        <w:t xml:space="preserve">double </w:t>
       </w:r>
       <w:proofErr w:type="spellStart"/>
       <w:r>
@@ -1870,10 +1861,7 @@
     </w:p>
     <w:p>
       <w:r>
-        <w:t>double</w:t>
-      </w:r>
-      <w:r>
-        <w:t xml:space="preserve"> </w:t>
+        <w:t xml:space="preserve">double </w:t>
       </w:r>
       <w:proofErr w:type="spellStart"/>
       <w:r>
@@ -1947,13 +1935,7 @@
       </w:r>
       <w:proofErr w:type="gramEnd"/>
       <w:r>
-        <w:t>Place[]</w:t>
-      </w:r>
-      <w:r>
-        <w:t xml:space="preserve"> places</w:t>
-      </w:r>
-      <w:r>
-        <w:t xml:space="preserve">, </w:t>
+        <w:t xml:space="preserve">Place[] places, </w:t>
       </w:r>
       <w:proofErr w:type="spellStart"/>
       <w:r>
@@ -1961,13 +1943,7 @@
       </w:r>
       <w:proofErr w:type="spellEnd"/>
       <w:r>
-        <w:t>[]</w:t>
-      </w:r>
-      <w:r>
-        <w:t xml:space="preserve"> tags</w:t>
-      </w:r>
-      <w:r>
-        <w:t>)</w:t>
+        <w:t>[] tags)</w:t>
       </w:r>
     </w:p>
     <w:p>
@@ -2188,8 +2164,55 @@
           <w:b/>
           <w:bCs/>
         </w:rPr>
-        <w:t>Client Class</w:t>
-      </w:r>
+        <w:t xml:space="preserve">Class </w:t>
+      </w:r>
+      <w:r>
+        <w:rPr>
+          <w:b/>
+          <w:bCs/>
+        </w:rPr>
+        <w:t xml:space="preserve">Client </w:t>
+      </w:r>
+      <w:r>
+        <w:rPr>
+          <w:b/>
+          <w:bCs/>
+        </w:rPr>
+        <w:t>Abstract</w:t>
+      </w:r>
+    </w:p>
+    <w:p>
+      <w:r>
+        <w:t>//not to be confused with Navigation class that acts as a client for the user to interact with, this is a class to store user information</w:t>
+      </w:r>
+    </w:p>
+    <w:p>
+      <w:r>
+        <w:t>String</w:t>
+      </w:r>
+      <w:r>
+        <w:t xml:space="preserve"> </w:t>
+      </w:r>
+      <w:proofErr w:type="spellStart"/>
+      <w:proofErr w:type="gramStart"/>
+      <w:r>
+        <w:t>firstName</w:t>
+      </w:r>
+      <w:proofErr w:type="spellEnd"/>
+      <w:proofErr w:type="gramEnd"/>
+    </w:p>
+    <w:p>
+      <w:r>
+        <w:t>String</w:t>
+      </w:r>
+      <w:r>
+        <w:t xml:space="preserve"> </w:t>
+      </w:r>
+      <w:proofErr w:type="spellStart"/>
+      <w:r>
+        <w:t>lastName</w:t>
+      </w:r>
+      <w:proofErr w:type="spellEnd"/>
     </w:p>
     <w:p>
       <w:r>
@@ -2197,61 +2220,1736 @@
       </w:r>
       <w:proofErr w:type="spellStart"/>
       <w:r>
-        <w:t>displayName</w:t>
-      </w:r>
-      <w:proofErr w:type="spellEnd"/>
-    </w:p>
-    <w:p>
-      <w:r>
-        <w:t>String username</w:t>
-      </w:r>
-    </w:p>
-    <w:p>
-      <w:r>
-        <w:t>String password</w:t>
-      </w:r>
-    </w:p>
-    <w:p>
-      <w:r>
-        <w:t xml:space="preserve">Public Client (String </w:t>
-      </w:r>
-      <w:proofErr w:type="spellStart"/>
-      <w:r>
-        <w:t>displayName</w:t>
-      </w:r>
-      <w:proofErr w:type="spellEnd"/>
-      <w:r>
-        <w:t>, String username, String password)</w:t>
-      </w:r>
-    </w:p>
-    <w:p>
-      <w:r>
-        <w:tab/>
-      </w:r>
-      <w:proofErr w:type="spellStart"/>
-      <w:proofErr w:type="gramStart"/>
-      <w:r>
-        <w:t>this.displayName</w:t>
-      </w:r>
-      <w:proofErr w:type="spellEnd"/>
-      <w:proofErr w:type="gramEnd"/>
+        <w:t>dateOfBirth</w:t>
+      </w:r>
+      <w:proofErr w:type="spellEnd"/>
+    </w:p>
+    <w:p>
+      <w:r>
+        <w:t>String</w:t>
+      </w:r>
+      <w:r>
+        <w:t xml:space="preserve"> </w:t>
+      </w:r>
+      <w:r>
+        <w:t>username</w:t>
+      </w:r>
+    </w:p>
+    <w:p>
+      <w:r>
+        <w:t>String</w:t>
+      </w:r>
+      <w:r>
+        <w:t xml:space="preserve"> </w:t>
+      </w:r>
+      <w:r>
+        <w:t>password</w:t>
+      </w:r>
+    </w:p>
+    <w:p>
+      <w:r>
+        <w:t>double</w:t>
+      </w:r>
+      <w:r>
+        <w:t xml:space="preserve"> </w:t>
+      </w:r>
+      <w:proofErr w:type="spellStart"/>
+      <w:r>
+        <w:t>contactPhone</w:t>
+      </w:r>
+      <w:proofErr w:type="spellEnd"/>
+    </w:p>
+    <w:p>
+      <w:r>
+        <w:t>String</w:t>
+      </w:r>
+      <w:r>
+        <w:t xml:space="preserve"> </w:t>
+      </w:r>
+      <w:proofErr w:type="spellStart"/>
+      <w:r>
+        <w:t>emailAddress</w:t>
+      </w:r>
+      <w:proofErr w:type="spellEnd"/>
+    </w:p>
+    <w:p>
+      <w:r>
+        <w:t>int</w:t>
+      </w:r>
+      <w:r>
+        <w:t xml:space="preserve"> </w:t>
+      </w:r>
+      <w:proofErr w:type="spellStart"/>
+      <w:r>
+        <w:t>renderDistancePreference</w:t>
+      </w:r>
+      <w:proofErr w:type="spellEnd"/>
+    </w:p>
+    <w:p>
+      <w:r>
+        <w:t>file</w:t>
+      </w:r>
+      <w:r>
+        <w:t xml:space="preserve"> </w:t>
+      </w:r>
+      <w:proofErr w:type="spellStart"/>
+      <w:r>
+        <w:t>profilePicture</w:t>
+      </w:r>
+      <w:proofErr w:type="spellEnd"/>
+    </w:p>
+    <w:p>
+      <w:r>
+        <w:t>double</w:t>
+      </w:r>
+      <w:r>
+        <w:t xml:space="preserve"> </w:t>
+      </w:r>
+      <w:r>
+        <w:t>location</w:t>
+      </w:r>
+    </w:p>
+    <w:p>
+      <w:proofErr w:type="spellStart"/>
+      <w:r>
+        <w:t>l</w:t>
+      </w:r>
+      <w:r>
+        <w:t>ocationPermissions</w:t>
+      </w:r>
+      <w:proofErr w:type="spellEnd"/>
+      <w:r>
+        <w:t>: Boolean</w:t>
+      </w:r>
+    </w:p>
+    <w:p>
+      <w:proofErr w:type="spellStart"/>
+      <w:proofErr w:type="gramStart"/>
+      <w:r>
+        <w:t>verifyLogin</w:t>
+      </w:r>
+      <w:proofErr w:type="spellEnd"/>
+      <w:r>
+        <w:t>(</w:t>
+      </w:r>
+      <w:proofErr w:type="gramEnd"/>
+      <w:r>
+        <w:t xml:space="preserve">String username, String password, String </w:t>
+      </w:r>
+      <w:proofErr w:type="spellStart"/>
+      <w:r>
+        <w:t>email</w:t>
+      </w:r>
+      <w:r>
+        <w:t>A</w:t>
+      </w:r>
+      <w:r>
+        <w:t>ddress</w:t>
+      </w:r>
+      <w:proofErr w:type="spellEnd"/>
+      <w:r>
+        <w:t>)</w:t>
+      </w:r>
+    </w:p>
+    <w:p>
+      <w:r>
+        <w:tab/>
+        <w:t xml:space="preserve">return </w:t>
+      </w:r>
+      <w:proofErr w:type="spellStart"/>
+      <w:proofErr w:type="gramStart"/>
+      <w:r>
+        <w:t>this.username</w:t>
+      </w:r>
+      <w:proofErr w:type="spellEnd"/>
+      <w:proofErr w:type="gramEnd"/>
+      <w:r>
+        <w:t xml:space="preserve"> == username and </w:t>
+      </w:r>
+      <w:proofErr w:type="spellStart"/>
+      <w:r>
+        <w:t>this.password</w:t>
+      </w:r>
+      <w:proofErr w:type="spellEnd"/>
+      <w:r>
+        <w:t xml:space="preserve"> == password and </w:t>
+      </w:r>
+      <w:proofErr w:type="spellStart"/>
+      <w:r>
+        <w:t>this.emailAddress</w:t>
+      </w:r>
+      <w:proofErr w:type="spellEnd"/>
       <w:r>
         <w:t xml:space="preserve"> = </w:t>
       </w:r>
       <w:proofErr w:type="spellStart"/>
       <w:r>
-        <w:t>displayName</w:t>
-      </w:r>
-      <w:proofErr w:type="spellEnd"/>
+        <w:t>emailAddress</w:t>
+      </w:r>
+      <w:proofErr w:type="spellEnd"/>
+    </w:p>
+    <w:p>
+      <w:proofErr w:type="spellStart"/>
+      <w:proofErr w:type="gramStart"/>
+      <w:r>
+        <w:t>getFirstName</w:t>
+      </w:r>
+      <w:proofErr w:type="spellEnd"/>
+      <w:r>
+        <w:t>(</w:t>
+      </w:r>
+      <w:proofErr w:type="gramEnd"/>
+      <w:r>
+        <w:t>)</w:t>
+      </w:r>
+    </w:p>
+    <w:p>
+      <w:r>
+        <w:tab/>
+      </w:r>
+      <w:proofErr w:type="gramStart"/>
+      <w:r>
+        <w:t>return</w:t>
+      </w:r>
+      <w:proofErr w:type="gramEnd"/>
+      <w:r>
+        <w:t xml:space="preserve"> </w:t>
+      </w:r>
+      <w:proofErr w:type="spellStart"/>
+      <w:r>
+        <w:t>firstName</w:t>
+      </w:r>
+      <w:proofErr w:type="spellEnd"/>
+    </w:p>
+    <w:p>
+      <w:proofErr w:type="spellStart"/>
+      <w:proofErr w:type="gramStart"/>
+      <w:r>
+        <w:t>setFirstName</w:t>
+      </w:r>
+      <w:proofErr w:type="spellEnd"/>
+      <w:r>
+        <w:t>(</w:t>
+      </w:r>
+      <w:proofErr w:type="gramEnd"/>
+      <w:r>
+        <w:t xml:space="preserve">String </w:t>
+      </w:r>
+      <w:proofErr w:type="spellStart"/>
+      <w:r>
+        <w:t>newName</w:t>
+      </w:r>
+      <w:proofErr w:type="spellEnd"/>
+      <w:r>
+        <w:t>)</w:t>
+      </w:r>
+    </w:p>
+    <w:p>
+      <w:r>
+        <w:tab/>
+      </w:r>
+      <w:proofErr w:type="spellStart"/>
+      <w:proofErr w:type="gramStart"/>
+      <w:r>
+        <w:t>this.firstName</w:t>
+      </w:r>
+      <w:proofErr w:type="spellEnd"/>
+      <w:proofErr w:type="gramEnd"/>
+      <w:r>
+        <w:t xml:space="preserve"> = </w:t>
+      </w:r>
+      <w:proofErr w:type="spellStart"/>
+      <w:r>
+        <w:t>newName</w:t>
+      </w:r>
+      <w:proofErr w:type="spellEnd"/>
+      <w:r>
+        <w:t>;</w:t>
+      </w:r>
+    </w:p>
+    <w:p>
+      <w:proofErr w:type="spellStart"/>
+      <w:proofErr w:type="gramStart"/>
+      <w:r>
+        <w:t>getLastName</w:t>
+      </w:r>
+      <w:proofErr w:type="spellEnd"/>
+      <w:r>
+        <w:t>(</w:t>
+      </w:r>
+      <w:proofErr w:type="gramEnd"/>
+      <w:r>
+        <w:t>)</w:t>
+      </w:r>
+    </w:p>
+    <w:p>
+      <w:r>
+        <w:tab/>
+      </w:r>
+      <w:proofErr w:type="gramStart"/>
+      <w:r>
+        <w:t>return</w:t>
+      </w:r>
+      <w:proofErr w:type="gramEnd"/>
+      <w:r>
+        <w:t xml:space="preserve"> </w:t>
+      </w:r>
+      <w:proofErr w:type="spellStart"/>
+      <w:r>
+        <w:t>lastName</w:t>
+      </w:r>
+      <w:proofErr w:type="spellEnd"/>
+    </w:p>
+    <w:p>
+      <w:proofErr w:type="spellStart"/>
+      <w:proofErr w:type="gramStart"/>
+      <w:r>
+        <w:t>setLastName</w:t>
+      </w:r>
+      <w:proofErr w:type="spellEnd"/>
+      <w:r>
+        <w:t>(</w:t>
+      </w:r>
+      <w:proofErr w:type="gramEnd"/>
+      <w:r>
+        <w:t xml:space="preserve">String </w:t>
+      </w:r>
+      <w:proofErr w:type="spellStart"/>
+      <w:r>
+        <w:t>newName</w:t>
+      </w:r>
+      <w:proofErr w:type="spellEnd"/>
+      <w:r>
+        <w:t>)</w:t>
+      </w:r>
+    </w:p>
+    <w:p>
+      <w:r>
+        <w:tab/>
+      </w:r>
+      <w:proofErr w:type="spellStart"/>
+      <w:proofErr w:type="gramStart"/>
+      <w:r>
+        <w:t>this.lastName</w:t>
+      </w:r>
+      <w:proofErr w:type="spellEnd"/>
+      <w:proofErr w:type="gramEnd"/>
+      <w:r>
+        <w:t xml:space="preserve"> = </w:t>
+      </w:r>
+      <w:proofErr w:type="spellStart"/>
+      <w:r>
+        <w:t>newName</w:t>
+      </w:r>
+      <w:proofErr w:type="spellEnd"/>
+    </w:p>
+    <w:p>
+      <w:proofErr w:type="spellStart"/>
+      <w:proofErr w:type="gramStart"/>
+      <w:r>
+        <w:lastRenderedPageBreak/>
+        <w:t>getDateOfBirth</w:t>
+      </w:r>
+      <w:proofErr w:type="spellEnd"/>
+      <w:r>
+        <w:t>(</w:t>
+      </w:r>
+      <w:proofErr w:type="gramEnd"/>
+      <w:r>
+        <w:t>)</w:t>
+      </w:r>
+    </w:p>
+    <w:p>
+      <w:r>
+        <w:tab/>
+        <w:t xml:space="preserve">return </w:t>
+      </w:r>
+      <w:proofErr w:type="spellStart"/>
+      <w:r>
+        <w:t>dateOfBirth</w:t>
+      </w:r>
+      <w:proofErr w:type="spellEnd"/>
+    </w:p>
+    <w:p>
+      <w:proofErr w:type="spellStart"/>
+      <w:proofErr w:type="gramStart"/>
+      <w:r>
+        <w:t>setDateOfBirth</w:t>
+      </w:r>
+      <w:proofErr w:type="spellEnd"/>
+      <w:r>
+        <w:t>(</w:t>
+      </w:r>
+      <w:proofErr w:type="gramEnd"/>
+      <w:r>
+        <w:t xml:space="preserve">String </w:t>
+      </w:r>
+      <w:proofErr w:type="spellStart"/>
+      <w:r>
+        <w:t>newDate</w:t>
+      </w:r>
+      <w:proofErr w:type="spellEnd"/>
+      <w:r>
+        <w:t>)</w:t>
+      </w:r>
+    </w:p>
+    <w:p>
+      <w:r>
+        <w:tab/>
+      </w:r>
+      <w:proofErr w:type="spellStart"/>
+      <w:r>
+        <w:t>dateOfBirth</w:t>
+      </w:r>
+      <w:proofErr w:type="spellEnd"/>
+      <w:r>
+        <w:t xml:space="preserve"> = </w:t>
+      </w:r>
+      <w:proofErr w:type="spellStart"/>
+      <w:r>
+        <w:t>newDate</w:t>
+      </w:r>
+      <w:proofErr w:type="spellEnd"/>
+    </w:p>
+    <w:p>
+      <w:proofErr w:type="spellStart"/>
+      <w:proofErr w:type="gramStart"/>
+      <w:r>
+        <w:t>getUsername</w:t>
+      </w:r>
+      <w:proofErr w:type="spellEnd"/>
+      <w:r>
+        <w:t>(</w:t>
+      </w:r>
+      <w:proofErr w:type="gramEnd"/>
+      <w:r>
+        <w:t>)</w:t>
+      </w:r>
+    </w:p>
+    <w:p>
+      <w:r>
+        <w:tab/>
+        <w:t>return username</w:t>
+      </w:r>
+    </w:p>
+    <w:p>
+      <w:proofErr w:type="spellStart"/>
+      <w:proofErr w:type="gramStart"/>
+      <w:r>
+        <w:t>setUsername</w:t>
+      </w:r>
+      <w:proofErr w:type="spellEnd"/>
+      <w:r>
+        <w:t>(</w:t>
+      </w:r>
+      <w:proofErr w:type="gramEnd"/>
+      <w:r>
+        <w:t xml:space="preserve">String </w:t>
+      </w:r>
+      <w:proofErr w:type="spellStart"/>
+      <w:r>
+        <w:t>newUsername</w:t>
+      </w:r>
+      <w:proofErr w:type="spellEnd"/>
+      <w:r>
+        <w:t>)</w:t>
+      </w:r>
+    </w:p>
+    <w:p>
+      <w:r>
+        <w:tab/>
+        <w:t xml:space="preserve">username = </w:t>
+      </w:r>
+      <w:proofErr w:type="spellStart"/>
+      <w:r>
+        <w:t>newUsername</w:t>
+      </w:r>
+      <w:proofErr w:type="spellEnd"/>
+    </w:p>
+    <w:p>
+      <w:r>
+        <w:t>//No get password, shouldn't be accessed outside this class</w:t>
+      </w:r>
+    </w:p>
+    <w:p>
+      <w:proofErr w:type="spellStart"/>
+      <w:proofErr w:type="gramStart"/>
+      <w:r>
+        <w:t>setPassword</w:t>
+      </w:r>
+      <w:proofErr w:type="spellEnd"/>
+      <w:r>
+        <w:t>(</w:t>
+      </w:r>
+      <w:proofErr w:type="gramEnd"/>
+      <w:r>
+        <w:t xml:space="preserve">String </w:t>
+      </w:r>
+      <w:proofErr w:type="spellStart"/>
+      <w:r>
+        <w:t>oldPassword</w:t>
+      </w:r>
+      <w:proofErr w:type="spellEnd"/>
+      <w:r>
+        <w:t xml:space="preserve">, String </w:t>
+      </w:r>
+      <w:proofErr w:type="spellStart"/>
+      <w:r>
+        <w:t>newPassword</w:t>
+      </w:r>
+      <w:proofErr w:type="spellEnd"/>
+      <w:r>
+        <w:t xml:space="preserve">): </w:t>
+      </w:r>
+    </w:p>
+    <w:p>
+      <w:r>
+        <w:tab/>
+        <w:t xml:space="preserve">if </w:t>
+      </w:r>
+      <w:proofErr w:type="spellStart"/>
+      <w:r>
+        <w:t>oldPassword</w:t>
+      </w:r>
+      <w:proofErr w:type="spellEnd"/>
+      <w:r>
+        <w:t xml:space="preserve"> == password</w:t>
+      </w:r>
+    </w:p>
+    <w:p>
+      <w:r>
+        <w:tab/>
+      </w:r>
+      <w:r>
+        <w:tab/>
+        <w:t xml:space="preserve">password = </w:t>
+      </w:r>
+      <w:proofErr w:type="spellStart"/>
+      <w:r>
+        <w:t>newPassword</w:t>
+      </w:r>
+      <w:proofErr w:type="spellEnd"/>
+    </w:p>
+    <w:p>
+      <w:proofErr w:type="spellStart"/>
+      <w:proofErr w:type="gramStart"/>
+      <w:r>
+        <w:t>getContactPhone</w:t>
+      </w:r>
+      <w:proofErr w:type="spellEnd"/>
+      <w:r>
+        <w:t>(</w:t>
+      </w:r>
+      <w:proofErr w:type="gramEnd"/>
+      <w:r>
+        <w:t>)</w:t>
+      </w:r>
+    </w:p>
+    <w:p>
+      <w:r>
+        <w:tab/>
+        <w:t xml:space="preserve">return </w:t>
+      </w:r>
+      <w:proofErr w:type="spellStart"/>
+      <w:r>
+        <w:t>contactPhone</w:t>
+      </w:r>
+      <w:proofErr w:type="spellEnd"/>
+    </w:p>
+    <w:p>
+      <w:proofErr w:type="spellStart"/>
+      <w:proofErr w:type="gramStart"/>
+      <w:r>
+        <w:t>setContactPhone</w:t>
+      </w:r>
+      <w:proofErr w:type="spellEnd"/>
+      <w:r>
+        <w:t>(</w:t>
+      </w:r>
+      <w:proofErr w:type="gramEnd"/>
+      <w:r>
+        <w:t xml:space="preserve">double </w:t>
+      </w:r>
+      <w:proofErr w:type="spellStart"/>
+      <w:r>
+        <w:t>newPhone</w:t>
+      </w:r>
+      <w:proofErr w:type="spellEnd"/>
+      <w:r>
+        <w:t>)</w:t>
+      </w:r>
+    </w:p>
+    <w:p>
+      <w:r>
+        <w:tab/>
+      </w:r>
+      <w:proofErr w:type="spellStart"/>
+      <w:r>
+        <w:t>contactPhone</w:t>
+      </w:r>
+      <w:proofErr w:type="spellEnd"/>
+      <w:r>
+        <w:t xml:space="preserve"> = </w:t>
+      </w:r>
+      <w:proofErr w:type="spellStart"/>
+      <w:r>
+        <w:t>newPhone</w:t>
+      </w:r>
+      <w:proofErr w:type="spellEnd"/>
+    </w:p>
+    <w:p>
+      <w:proofErr w:type="spellStart"/>
+      <w:proofErr w:type="gramStart"/>
+      <w:r>
+        <w:t>getEmailAddress</w:t>
+      </w:r>
+      <w:proofErr w:type="spellEnd"/>
+      <w:r>
+        <w:t>(</w:t>
+      </w:r>
+      <w:proofErr w:type="gramEnd"/>
+      <w:r>
+        <w:t>)</w:t>
+      </w:r>
+    </w:p>
+    <w:p>
+      <w:r>
+        <w:tab/>
+      </w:r>
+      <w:proofErr w:type="gramStart"/>
+      <w:r>
+        <w:t>return</w:t>
+      </w:r>
+      <w:proofErr w:type="gramEnd"/>
+      <w:r>
+        <w:t xml:space="preserve"> </w:t>
+      </w:r>
+      <w:proofErr w:type="spellStart"/>
+      <w:r>
+        <w:t>emailAddress</w:t>
+      </w:r>
+      <w:proofErr w:type="spellEnd"/>
+    </w:p>
+    <w:p>
+      <w:proofErr w:type="spellStart"/>
+      <w:proofErr w:type="gramStart"/>
+      <w:r>
+        <w:t>setEmailAddress</w:t>
+      </w:r>
+      <w:proofErr w:type="spellEnd"/>
+      <w:r>
+        <w:t>(</w:t>
+      </w:r>
+      <w:proofErr w:type="gramEnd"/>
+      <w:r>
+        <w:t xml:space="preserve">String </w:t>
+      </w:r>
+      <w:proofErr w:type="spellStart"/>
+      <w:r>
+        <w:t>newAddress</w:t>
+      </w:r>
+      <w:proofErr w:type="spellEnd"/>
+      <w:r>
+        <w:t>)</w:t>
+      </w:r>
+    </w:p>
+    <w:p>
+      <w:r>
+        <w:tab/>
+      </w:r>
+      <w:proofErr w:type="spellStart"/>
+      <w:r>
+        <w:t>emailAddres</w:t>
+      </w:r>
+      <w:proofErr w:type="spellEnd"/>
+      <w:r>
+        <w:t xml:space="preserve"> = </w:t>
+      </w:r>
+      <w:proofErr w:type="spellStart"/>
+      <w:r>
+        <w:t>newAddress</w:t>
+      </w:r>
+      <w:proofErr w:type="spellEnd"/>
+    </w:p>
+    <w:p>
+      <w:proofErr w:type="spellStart"/>
+      <w:proofErr w:type="gramStart"/>
+      <w:r>
+        <w:t>getProfilePicture</w:t>
+      </w:r>
+      <w:proofErr w:type="spellEnd"/>
+      <w:r>
+        <w:t>(</w:t>
+      </w:r>
+      <w:proofErr w:type="gramEnd"/>
+      <w:r>
+        <w:t>)</w:t>
+      </w:r>
+    </w:p>
+    <w:p>
+      <w:r>
+        <w:tab/>
+        <w:t xml:space="preserve">return </w:t>
+      </w:r>
+      <w:proofErr w:type="spellStart"/>
+      <w:r>
+        <w:t>profilePicture</w:t>
+      </w:r>
+      <w:proofErr w:type="spellEnd"/>
+    </w:p>
+    <w:p>
+      <w:proofErr w:type="spellStart"/>
+      <w:proofErr w:type="gramStart"/>
+      <w:r>
+        <w:t>setProfilePicture</w:t>
+      </w:r>
+      <w:proofErr w:type="spellEnd"/>
+      <w:r>
+        <w:t>(</w:t>
+      </w:r>
+      <w:proofErr w:type="gramEnd"/>
+      <w:r>
+        <w:t xml:space="preserve">file </w:t>
+      </w:r>
+      <w:proofErr w:type="spellStart"/>
+      <w:r>
+        <w:t>newPicture</w:t>
+      </w:r>
+      <w:proofErr w:type="spellEnd"/>
+      <w:r>
+        <w:t>)</w:t>
+      </w:r>
+    </w:p>
+    <w:p>
+      <w:r>
+        <w:tab/>
+      </w:r>
+      <w:proofErr w:type="spellStart"/>
+      <w:r>
+        <w:t>profilePicture</w:t>
+      </w:r>
+      <w:proofErr w:type="spellEnd"/>
+      <w:r>
+        <w:t xml:space="preserve"> = </w:t>
+      </w:r>
+      <w:proofErr w:type="spellStart"/>
+      <w:r>
+        <w:t>newPicture</w:t>
+      </w:r>
+      <w:proofErr w:type="spellEnd"/>
+    </w:p>
+    <w:p>
+      <w:proofErr w:type="spellStart"/>
+      <w:proofErr w:type="gramStart"/>
+      <w:r>
+        <w:t>getLocation</w:t>
+      </w:r>
+      <w:proofErr w:type="spellEnd"/>
+      <w:r>
+        <w:t>(</w:t>
+      </w:r>
+      <w:proofErr w:type="gramEnd"/>
+      <w:r>
+        <w:t>)</w:t>
+      </w:r>
+    </w:p>
+    <w:p>
+      <w:r>
+        <w:tab/>
+        <w:t>return location</w:t>
+      </w:r>
+    </w:p>
+    <w:p>
+      <w:proofErr w:type="spellStart"/>
+      <w:proofErr w:type="gramStart"/>
+      <w:r>
+        <w:t>setLocation</w:t>
+      </w:r>
+      <w:proofErr w:type="spellEnd"/>
+      <w:r>
+        <w:t>(</w:t>
+      </w:r>
+      <w:proofErr w:type="gramEnd"/>
+      <w:r>
+        <w:t xml:space="preserve">double </w:t>
+      </w:r>
+      <w:proofErr w:type="spellStart"/>
+      <w:r>
+        <w:t>newLocation</w:t>
+      </w:r>
+      <w:proofErr w:type="spellEnd"/>
+      <w:r>
+        <w:t>)</w:t>
+      </w:r>
+    </w:p>
+    <w:p>
+      <w:r>
+        <w:tab/>
+        <w:t xml:space="preserve">location = </w:t>
+      </w:r>
+      <w:proofErr w:type="spellStart"/>
+      <w:r>
+        <w:t>newLocation</w:t>
+      </w:r>
+      <w:proofErr w:type="spellEnd"/>
+    </w:p>
+    <w:p>
+      <w:proofErr w:type="spellStart"/>
+      <w:proofErr w:type="gramStart"/>
+      <w:r>
+        <w:t>getRenderDistancePreference</w:t>
+      </w:r>
+      <w:proofErr w:type="spellEnd"/>
+      <w:r>
+        <w:t>(</w:t>
+      </w:r>
+      <w:proofErr w:type="gramEnd"/>
+      <w:r>
+        <w:t>)</w:t>
+      </w:r>
+    </w:p>
+    <w:p>
+      <w:r>
+        <w:lastRenderedPageBreak/>
+        <w:tab/>
+        <w:t xml:space="preserve">return </w:t>
+      </w:r>
+      <w:proofErr w:type="spellStart"/>
+      <w:r>
+        <w:t>renderDistancePreference</w:t>
+      </w:r>
+      <w:proofErr w:type="spellEnd"/>
+    </w:p>
+    <w:p>
+      <w:proofErr w:type="spellStart"/>
+      <w:proofErr w:type="gramStart"/>
+      <w:r>
+        <w:t>setRenderDistancePreference</w:t>
+      </w:r>
+      <w:proofErr w:type="spellEnd"/>
+      <w:r>
+        <w:t>(</w:t>
+      </w:r>
+      <w:proofErr w:type="gramEnd"/>
+      <w:r>
+        <w:t>int distance)</w:t>
+      </w:r>
+    </w:p>
+    <w:p>
+      <w:r>
+        <w:tab/>
+      </w:r>
+      <w:proofErr w:type="spellStart"/>
+      <w:r>
+        <w:t>renderDistancePreference</w:t>
+      </w:r>
+      <w:proofErr w:type="spellEnd"/>
+      <w:r>
+        <w:t xml:space="preserve"> = distance</w:t>
+      </w:r>
+    </w:p>
+    <w:p>
+      <w:proofErr w:type="spellStart"/>
+      <w:proofErr w:type="gramStart"/>
+      <w:r>
+        <w:t>getLocationPermissions</w:t>
+      </w:r>
+      <w:proofErr w:type="spellEnd"/>
+      <w:r>
+        <w:t>(</w:t>
+      </w:r>
+      <w:proofErr w:type="gramEnd"/>
+      <w:r>
+        <w:t xml:space="preserve">): </w:t>
+      </w:r>
+      <w:r>
+        <w:t>Boolean</w:t>
+      </w:r>
+    </w:p>
+    <w:p>
+      <w:r>
+        <w:tab/>
+        <w:t xml:space="preserve">return </w:t>
+      </w:r>
+      <w:proofErr w:type="spellStart"/>
+      <w:r>
+        <w:t>locationPermissions</w:t>
+      </w:r>
+      <w:proofErr w:type="spellEnd"/>
+    </w:p>
+    <w:p>
+      <w:proofErr w:type="spellStart"/>
+      <w:proofErr w:type="gramStart"/>
+      <w:r>
+        <w:t>setLocationPermissions</w:t>
+      </w:r>
+      <w:proofErr w:type="spellEnd"/>
+      <w:r>
+        <w:t>(</w:t>
+      </w:r>
+      <w:proofErr w:type="spellStart"/>
+      <w:proofErr w:type="gramEnd"/>
+      <w:r>
+        <w:t>boolean</w:t>
+      </w:r>
+      <w:proofErr w:type="spellEnd"/>
+      <w:r>
+        <w:t xml:space="preserve"> permission)</w:t>
+      </w:r>
+    </w:p>
+    <w:p>
+      <w:r>
+        <w:tab/>
+      </w:r>
+      <w:proofErr w:type="spellStart"/>
+      <w:r>
+        <w:t>locationPermissions</w:t>
+      </w:r>
+      <w:proofErr w:type="spellEnd"/>
+      <w:r>
+        <w:t xml:space="preserve"> = permission</w:t>
+      </w:r>
+    </w:p>
+    <w:p>
+      <w:proofErr w:type="gramStart"/>
+      <w:r>
+        <w:t>destroy(</w:t>
+      </w:r>
+      <w:proofErr w:type="gramEnd"/>
+      <w:r>
+        <w:t>)</w:t>
+      </w:r>
+    </w:p>
+    <w:p>
+      <w:r>
+        <w:tab/>
+        <w:t>destroy object</w:t>
+      </w:r>
+    </w:p>
+    <w:p/>
+    <w:p/>
+    <w:p>
+      <w:r>
+        <w:rPr>
+          <w:b/>
+          <w:bCs/>
+        </w:rPr>
+        <w:t>Class</w:t>
+      </w:r>
+      <w:r>
+        <w:t xml:space="preserve"> </w:t>
+      </w:r>
+      <w:proofErr w:type="spellStart"/>
+      <w:r>
+        <w:rPr>
+          <w:b/>
+          <w:bCs/>
+        </w:rPr>
+        <w:t>ClientBusiness</w:t>
+      </w:r>
+      <w:proofErr w:type="spellEnd"/>
+      <w:r>
+        <w:rPr>
+          <w:b/>
+          <w:bCs/>
+        </w:rPr>
+        <w:t xml:space="preserve"> extends Client</w:t>
+      </w:r>
+    </w:p>
+    <w:p>
+      <w:r>
+        <w:t>int</w:t>
+      </w:r>
+      <w:r>
+        <w:t xml:space="preserve"> </w:t>
+      </w:r>
+      <w:proofErr w:type="spellStart"/>
+      <w:r>
+        <w:t>operationHours</w:t>
+      </w:r>
+      <w:proofErr w:type="spellEnd"/>
+    </w:p>
+    <w:p>
+      <w:r>
+        <w:t>String</w:t>
+      </w:r>
+      <w:r>
+        <w:t xml:space="preserve"> </w:t>
+      </w:r>
+      <w:proofErr w:type="spellStart"/>
+      <w:r>
+        <w:t>businessName</w:t>
+      </w:r>
+      <w:proofErr w:type="spellEnd"/>
+    </w:p>
+    <w:p>
+      <w:r>
+        <w:t>String</w:t>
+      </w:r>
+      <w:r>
+        <w:t xml:space="preserve"> </w:t>
+      </w:r>
+      <w:proofErr w:type="spellStart"/>
+      <w:r>
+        <w:t>businessType</w:t>
+      </w:r>
+      <w:proofErr w:type="spellEnd"/>
+    </w:p>
+    <w:p>
+      <w:r>
+        <w:t>String</w:t>
+      </w:r>
+      <w:r>
+        <w:t xml:space="preserve"> </w:t>
+      </w:r>
+      <w:r>
+        <w:t>address</w:t>
+      </w:r>
+    </w:p>
+    <w:p>
+      <w:r>
+        <w:t>double</w:t>
+      </w:r>
+      <w:r>
+        <w:t xml:space="preserve"> </w:t>
+      </w:r>
+      <w:proofErr w:type="spellStart"/>
+      <w:r>
+        <w:t>businessPhone</w:t>
+      </w:r>
+      <w:proofErr w:type="spellEnd"/>
+    </w:p>
+    <w:p>
+      <w:proofErr w:type="spellStart"/>
+      <w:proofErr w:type="gramStart"/>
+      <w:r>
+        <w:t>clientBusiness</w:t>
+      </w:r>
+      <w:proofErr w:type="spellEnd"/>
+      <w:r>
+        <w:t>(</w:t>
+      </w:r>
+      <w:proofErr w:type="gramEnd"/>
+      <w:r>
+        <w:t xml:space="preserve">int </w:t>
+      </w:r>
+      <w:proofErr w:type="spellStart"/>
+      <w:r>
+        <w:t>operationHours</w:t>
+      </w:r>
+      <w:proofErr w:type="spellEnd"/>
+      <w:r>
+        <w:t xml:space="preserve">, String </w:t>
+      </w:r>
+      <w:proofErr w:type="spellStart"/>
+      <w:r>
+        <w:t>bussinessName</w:t>
+      </w:r>
+      <w:proofErr w:type="spellEnd"/>
+      <w:r>
+        <w:t>, String type, String address, double phone)</w:t>
+      </w:r>
+    </w:p>
+    <w:p>
+      <w:r>
+        <w:tab/>
+      </w:r>
+      <w:proofErr w:type="spellStart"/>
+      <w:proofErr w:type="gramStart"/>
+      <w:r>
+        <w:t>this.operationHours</w:t>
+      </w:r>
+      <w:proofErr w:type="spellEnd"/>
+      <w:proofErr w:type="gramEnd"/>
+      <w:r>
+        <w:t xml:space="preserve"> = </w:t>
+      </w:r>
+      <w:proofErr w:type="spellStart"/>
+      <w:r>
+        <w:t>operationHours</w:t>
+      </w:r>
+      <w:proofErr w:type="spellEnd"/>
+    </w:p>
+    <w:p>
+      <w:r>
+        <w:tab/>
+      </w:r>
+      <w:proofErr w:type="spellStart"/>
+      <w:proofErr w:type="gramStart"/>
+      <w:r>
+        <w:t>this.bussinessName</w:t>
+      </w:r>
+      <w:proofErr w:type="spellEnd"/>
+      <w:proofErr w:type="gramEnd"/>
+      <w:r>
+        <w:t xml:space="preserve"> = </w:t>
+      </w:r>
+      <w:proofErr w:type="spellStart"/>
+      <w:r>
+        <w:t>bussinessName</w:t>
+      </w:r>
+      <w:proofErr w:type="spellEnd"/>
+    </w:p>
+    <w:p>
+      <w:r>
+        <w:tab/>
+      </w:r>
+      <w:proofErr w:type="spellStart"/>
+      <w:r>
+        <w:t>businessType</w:t>
+      </w:r>
+      <w:proofErr w:type="spellEnd"/>
+      <w:r>
+        <w:t xml:space="preserve"> = type</w:t>
+      </w:r>
+    </w:p>
+    <w:p>
+      <w:r>
+        <w:tab/>
+      </w:r>
+      <w:proofErr w:type="spellStart"/>
+      <w:proofErr w:type="gramStart"/>
+      <w:r>
+        <w:t>this.address</w:t>
+      </w:r>
+      <w:proofErr w:type="spellEnd"/>
+      <w:proofErr w:type="gramEnd"/>
+      <w:r>
+        <w:t xml:space="preserve"> = address</w:t>
+      </w:r>
+    </w:p>
+    <w:p>
+      <w:r>
+        <w:tab/>
+      </w:r>
+      <w:proofErr w:type="spellStart"/>
+      <w:r>
+        <w:t>businessPhone</w:t>
+      </w:r>
+      <w:proofErr w:type="spellEnd"/>
+      <w:r>
+        <w:t xml:space="preserve"> = phone</w:t>
+      </w:r>
+    </w:p>
+    <w:p>
+      <w:proofErr w:type="spellStart"/>
+      <w:proofErr w:type="gramStart"/>
+      <w:r>
+        <w:t>setBusinessName</w:t>
+      </w:r>
+      <w:proofErr w:type="spellEnd"/>
+      <w:r>
+        <w:t>(</w:t>
+      </w:r>
+      <w:proofErr w:type="gramEnd"/>
+      <w:r>
+        <w:t>String name)</w:t>
+      </w:r>
+    </w:p>
+    <w:p>
+      <w:r>
+        <w:tab/>
+      </w:r>
+      <w:proofErr w:type="spellStart"/>
+      <w:r>
+        <w:t>businessName</w:t>
+      </w:r>
+      <w:proofErr w:type="spellEnd"/>
+      <w:r>
+        <w:t xml:space="preserve"> = name</w:t>
+      </w:r>
+    </w:p>
+    <w:p>
+      <w:proofErr w:type="spellStart"/>
+      <w:proofErr w:type="gramStart"/>
+      <w:r>
+        <w:t>getBusinessName</w:t>
+      </w:r>
+      <w:proofErr w:type="spellEnd"/>
+      <w:r>
+        <w:t>(</w:t>
+      </w:r>
+      <w:proofErr w:type="gramEnd"/>
+      <w:r>
+        <w:t>)</w:t>
+      </w:r>
+    </w:p>
+    <w:p>
+      <w:r>
+        <w:tab/>
+        <w:t xml:space="preserve">return </w:t>
+      </w:r>
+      <w:proofErr w:type="spellStart"/>
+      <w:r>
+        <w:t>businessName</w:t>
+      </w:r>
+      <w:proofErr w:type="spellEnd"/>
+    </w:p>
+    <w:p>
+      <w:proofErr w:type="spellStart"/>
+      <w:proofErr w:type="gramStart"/>
+      <w:r>
+        <w:t>getBusinessType</w:t>
+      </w:r>
+      <w:proofErr w:type="spellEnd"/>
+      <w:r>
+        <w:t>(</w:t>
+      </w:r>
+      <w:proofErr w:type="gramEnd"/>
+      <w:r>
+        <w:t>)</w:t>
+      </w:r>
+    </w:p>
+    <w:p>
+      <w:r>
+        <w:lastRenderedPageBreak/>
+        <w:tab/>
+      </w:r>
+      <w:proofErr w:type="gramStart"/>
+      <w:r>
+        <w:t>return</w:t>
+      </w:r>
+      <w:proofErr w:type="gramEnd"/>
+      <w:r>
+        <w:t xml:space="preserve"> </w:t>
+      </w:r>
+      <w:proofErr w:type="spellStart"/>
+      <w:r>
+        <w:t>businessType</w:t>
+      </w:r>
+      <w:proofErr w:type="spellEnd"/>
+    </w:p>
+    <w:p>
+      <w:proofErr w:type="spellStart"/>
+      <w:proofErr w:type="gramStart"/>
+      <w:r>
+        <w:t>setBusinessType</w:t>
+      </w:r>
+      <w:proofErr w:type="spellEnd"/>
+      <w:r>
+        <w:t>(</w:t>
+      </w:r>
+      <w:proofErr w:type="gramEnd"/>
+      <w:r>
+        <w:t>String type)</w:t>
+      </w:r>
+    </w:p>
+    <w:p>
+      <w:r>
+        <w:tab/>
+      </w:r>
+      <w:proofErr w:type="spellStart"/>
+      <w:r>
+        <w:t>businessType</w:t>
+      </w:r>
+      <w:proofErr w:type="spellEnd"/>
+      <w:r>
+        <w:t xml:space="preserve"> = type</w:t>
+      </w:r>
+    </w:p>
+    <w:p>
+      <w:proofErr w:type="spellStart"/>
+      <w:proofErr w:type="gramStart"/>
+      <w:r>
+        <w:t>getOperationHours</w:t>
+      </w:r>
+      <w:proofErr w:type="spellEnd"/>
+      <w:r>
+        <w:t>(</w:t>
+      </w:r>
+      <w:proofErr w:type="gramEnd"/>
+      <w:r>
+        <w:t>)</w:t>
+      </w:r>
+    </w:p>
+    <w:p>
+      <w:r>
+        <w:tab/>
+      </w:r>
+      <w:proofErr w:type="gramStart"/>
+      <w:r>
+        <w:t>return</w:t>
+      </w:r>
+      <w:proofErr w:type="gramEnd"/>
+      <w:r>
+        <w:t xml:space="preserve"> </w:t>
+      </w:r>
+      <w:proofErr w:type="spellStart"/>
+      <w:r>
+        <w:t>operationHours</w:t>
+      </w:r>
+      <w:proofErr w:type="spellEnd"/>
+    </w:p>
+    <w:p>
+      <w:proofErr w:type="spellStart"/>
+      <w:proofErr w:type="gramStart"/>
+      <w:r>
+        <w:t>setOperationHours</w:t>
+      </w:r>
+      <w:proofErr w:type="spellEnd"/>
+      <w:r>
+        <w:t>(</w:t>
+      </w:r>
+      <w:proofErr w:type="gramEnd"/>
+      <w:r>
+        <w:t>int hours)</w:t>
+      </w:r>
+    </w:p>
+    <w:p>
+      <w:r>
+        <w:tab/>
+      </w:r>
+      <w:proofErr w:type="spellStart"/>
+      <w:r>
+        <w:t>operationHours</w:t>
+      </w:r>
+      <w:proofErr w:type="spellEnd"/>
+      <w:r>
+        <w:t xml:space="preserve"> = hours</w:t>
+      </w:r>
+    </w:p>
+    <w:p>
+      <w:proofErr w:type="spellStart"/>
+      <w:proofErr w:type="gramStart"/>
+      <w:r>
+        <w:t>getBusinessAddress</w:t>
+      </w:r>
+      <w:proofErr w:type="spellEnd"/>
+      <w:r>
+        <w:t>(</w:t>
+      </w:r>
+      <w:proofErr w:type="gramEnd"/>
+      <w:r>
+        <w:t>): String</w:t>
+      </w:r>
+    </w:p>
+    <w:p>
+      <w:r>
+        <w:tab/>
+        <w:t xml:space="preserve">return </w:t>
+      </w:r>
+      <w:proofErr w:type="spellStart"/>
+      <w:r>
+        <w:t>businessAddress</w:t>
+      </w:r>
+      <w:proofErr w:type="spellEnd"/>
+    </w:p>
+    <w:p>
+      <w:proofErr w:type="spellStart"/>
+      <w:proofErr w:type="gramStart"/>
+      <w:r>
+        <w:t>setBusinessAddress</w:t>
+      </w:r>
+      <w:proofErr w:type="spellEnd"/>
+      <w:r>
+        <w:t>(</w:t>
+      </w:r>
+      <w:proofErr w:type="gramEnd"/>
+      <w:r>
+        <w:t>String address)</w:t>
+      </w:r>
+    </w:p>
+    <w:p>
+      <w:r>
+        <w:tab/>
+      </w:r>
+      <w:proofErr w:type="spellStart"/>
+      <w:r>
+        <w:t>businessAddress</w:t>
+      </w:r>
+      <w:proofErr w:type="spellEnd"/>
+      <w:r>
+        <w:t xml:space="preserve"> = address</w:t>
+      </w:r>
+    </w:p>
+    <w:p>
+      <w:proofErr w:type="spellStart"/>
+      <w:proofErr w:type="gramStart"/>
+      <w:r>
+        <w:t>getBusinessPhone</w:t>
+      </w:r>
+      <w:proofErr w:type="spellEnd"/>
+      <w:r>
+        <w:t>(</w:t>
+      </w:r>
+      <w:proofErr w:type="gramEnd"/>
+      <w:r>
+        <w:t>): double</w:t>
+      </w:r>
+    </w:p>
+    <w:p>
+      <w:r>
+        <w:tab/>
+      </w:r>
+      <w:proofErr w:type="gramStart"/>
+      <w:r>
+        <w:t>return</w:t>
+      </w:r>
+      <w:proofErr w:type="gramEnd"/>
+      <w:r>
+        <w:t xml:space="preserve"> </w:t>
+      </w:r>
+      <w:proofErr w:type="spellStart"/>
+      <w:r>
+        <w:t>businessPhone</w:t>
+      </w:r>
+      <w:proofErr w:type="spellEnd"/>
+    </w:p>
+    <w:p>
+      <w:proofErr w:type="spellStart"/>
+      <w:proofErr w:type="gramStart"/>
+      <w:r>
+        <w:t>setBusinessPhone</w:t>
+      </w:r>
+      <w:proofErr w:type="spellEnd"/>
+      <w:r>
+        <w:t>(</w:t>
+      </w:r>
+      <w:proofErr w:type="gramEnd"/>
+      <w:r>
+        <w:t>double phone)</w:t>
+      </w:r>
+    </w:p>
+    <w:p>
+      <w:r>
+        <w:tab/>
+      </w:r>
+      <w:proofErr w:type="spellStart"/>
+      <w:r>
+        <w:t>businessPhone</w:t>
+      </w:r>
+      <w:proofErr w:type="spellEnd"/>
+      <w:r>
+        <w:t xml:space="preserve"> = phone</w:t>
+      </w:r>
+    </w:p>
+    <w:p>
+      <w:proofErr w:type="gramStart"/>
+      <w:r>
+        <w:t>destroy(</w:t>
+      </w:r>
+      <w:proofErr w:type="gramEnd"/>
+      <w:r>
+        <w:t>)</w:t>
+      </w:r>
+    </w:p>
+    <w:p>
+      <w:r>
+        <w:tab/>
+        <w:t>destroy object</w:t>
+      </w:r>
     </w:p>
     <w:p>
       <w:pPr>
-        <w:ind w:left="720"/>
+        <w:rPr>
+          <w:b/>
+          <w:bCs/>
+        </w:rPr>
       </w:pPr>
-      <w:proofErr w:type="spellStart"/>
-      <w:proofErr w:type="gramStart"/>
-      <w:r>
-        <w:t>this.displayName</w:t>
+      <w:r>
+        <w:rPr>
+          <w:b/>
+          <w:bCs/>
+        </w:rPr>
+        <w:t>Class</w:t>
+      </w:r>
+      <w:r>
+        <w:t xml:space="preserve"> </w:t>
+      </w:r>
+      <w:proofErr w:type="spellStart"/>
+      <w:r>
+        <w:rPr>
+          <w:b/>
+          <w:bCs/>
+        </w:rPr>
+        <w:t>ClientUser</w:t>
+      </w:r>
+      <w:proofErr w:type="spellEnd"/>
+      <w:r>
+        <w:rPr>
+          <w:b/>
+          <w:bCs/>
+        </w:rPr>
+        <w:t xml:space="preserve"> extends Client</w:t>
+      </w:r>
+    </w:p>
+    <w:p>
+      <w:r>
+        <w:t>Boolean</w:t>
+      </w:r>
+      <w:r>
+        <w:t xml:space="preserve"> </w:t>
+      </w:r>
+      <w:r>
+        <w:t>visibility</w:t>
+      </w:r>
+    </w:p>
+    <w:p>
+      <w:proofErr w:type="spellStart"/>
+      <w:proofErr w:type="gramStart"/>
+      <w:r>
+        <w:t>ClientUser</w:t>
+      </w:r>
+      <w:proofErr w:type="spellEnd"/>
+      <w:r>
+        <w:t>(</w:t>
+      </w:r>
+      <w:proofErr w:type="gramEnd"/>
+      <w:r>
+        <w:t>Boolean visibility)</w:t>
+      </w:r>
+    </w:p>
+    <w:p>
+      <w:r>
+        <w:tab/>
+      </w:r>
+      <w:proofErr w:type="spellStart"/>
+      <w:proofErr w:type="gramStart"/>
+      <w:r>
+        <w:t>this.visibility</w:t>
+      </w:r>
+      <w:proofErr w:type="spellEnd"/>
+      <w:proofErr w:type="gramEnd"/>
+      <w:r>
+        <w:t xml:space="preserve"> = visibility</w:t>
+      </w:r>
+    </w:p>
+    <w:p>
+      <w:proofErr w:type="spellStart"/>
+      <w:proofErr w:type="gramStart"/>
+      <w:r>
+        <w:t>getVisibility</w:t>
+      </w:r>
+      <w:proofErr w:type="spellEnd"/>
+      <w:r>
+        <w:t>(</w:t>
+      </w:r>
+      <w:proofErr w:type="gramEnd"/>
+      <w:r>
+        <w:t>): Boolean</w:t>
+      </w:r>
+    </w:p>
+    <w:p>
+      <w:r>
+        <w:tab/>
+      </w:r>
+      <w:r>
+        <w:t xml:space="preserve">return </w:t>
+      </w:r>
+      <w:proofErr w:type="spellStart"/>
+      <w:r>
+        <w:t>visbility</w:t>
+      </w:r>
+      <w:proofErr w:type="spellEnd"/>
+    </w:p>
+    <w:p>
+      <w:proofErr w:type="spellStart"/>
+      <w:proofErr w:type="gramStart"/>
+      <w:r>
+        <w:t>setVisbility</w:t>
+      </w:r>
+      <w:proofErr w:type="spellEnd"/>
+      <w:r>
+        <w:t>(</w:t>
+      </w:r>
+      <w:proofErr w:type="gramEnd"/>
+      <w:r>
+        <w:t xml:space="preserve">Boolean </w:t>
+      </w:r>
+      <w:proofErr w:type="spellStart"/>
+      <w:r>
+        <w:t>visbility</w:t>
+      </w:r>
+      <w:proofErr w:type="spellEnd"/>
+      <w:r>
+        <w:t>)</w:t>
+      </w:r>
+    </w:p>
+    <w:p>
+      <w:r>
+        <w:tab/>
+      </w:r>
+      <w:proofErr w:type="spellStart"/>
+      <w:proofErr w:type="gramStart"/>
+      <w:r>
+        <w:t>this.visibility</w:t>
+      </w:r>
+      <w:proofErr w:type="spellEnd"/>
+      <w:proofErr w:type="gramEnd"/>
+      <w:r>
+        <w:t xml:space="preserve"> = visibility</w:t>
+      </w:r>
+    </w:p>
+    <w:p>
+      <w:proofErr w:type="gramStart"/>
+      <w:r>
+        <w:t>destroy(</w:t>
+      </w:r>
+      <w:proofErr w:type="gramEnd"/>
+      <w:r>
+        <w:t>)</w:t>
+      </w:r>
+    </w:p>
+    <w:p>
+      <w:r>
+        <w:tab/>
+        <w:t>destroy object</w:t>
+      </w:r>
+    </w:p>
+    <w:p>
+      <w:r>
+        <w:rPr>
+          <w:b/>
+          <w:bCs/>
+        </w:rPr>
+        <w:t>Class</w:t>
+      </w:r>
+      <w:r>
+        <w:rPr>
+          <w:b/>
+          <w:bCs/>
+        </w:rPr>
+        <w:t xml:space="preserve"> Event extends Place</w:t>
+      </w:r>
+    </w:p>
+    <w:p>
+      <w:r>
+        <w:t>String</w:t>
+      </w:r>
+      <w:r>
+        <w:t xml:space="preserve"> </w:t>
+      </w:r>
+      <w:proofErr w:type="spellStart"/>
+      <w:r>
+        <w:t>eventName</w:t>
+      </w:r>
+      <w:proofErr w:type="spellEnd"/>
+    </w:p>
+    <w:p>
+      <w:proofErr w:type="gramStart"/>
+      <w:r>
+        <w:lastRenderedPageBreak/>
+        <w:t>String[</w:t>
+      </w:r>
+      <w:proofErr w:type="gramEnd"/>
+      <w:r>
+        <w:t>]</w:t>
+      </w:r>
+      <w:proofErr w:type="spellStart"/>
+      <w:r>
+        <w:t>eventTags</w:t>
+      </w:r>
+      <w:proofErr w:type="spellEnd"/>
+    </w:p>
+    <w:p>
+      <w:r>
+        <w:t>Boolean</w:t>
+      </w:r>
+      <w:r>
+        <w:t xml:space="preserve"> </w:t>
+      </w:r>
+      <w:proofErr w:type="spellStart"/>
+      <w:r>
+        <w:t>inviteOnly</w:t>
+      </w:r>
+      <w:proofErr w:type="spellEnd"/>
+    </w:p>
+    <w:p>
+      <w:proofErr w:type="spellStart"/>
+      <w:proofErr w:type="gramStart"/>
+      <w:r>
+        <w:t>ClientUser</w:t>
+      </w:r>
+      <w:proofErr w:type="spellEnd"/>
+      <w:r>
+        <w:t>[</w:t>
+      </w:r>
+      <w:proofErr w:type="gramEnd"/>
+      <w:r>
+        <w:t>]</w:t>
+      </w:r>
+      <w:r>
+        <w:t xml:space="preserve"> </w:t>
+      </w:r>
+      <w:proofErr w:type="spellStart"/>
+      <w:r>
+        <w:t>guestList</w:t>
+      </w:r>
+      <w:proofErr w:type="spellEnd"/>
+    </w:p>
+    <w:p>
+      <w:r>
+        <w:t>Boolean</w:t>
+      </w:r>
+      <w:r>
+        <w:t xml:space="preserve"> </w:t>
+      </w:r>
+      <w:proofErr w:type="spellStart"/>
+      <w:r>
+        <w:t>ageRestricted</w:t>
+      </w:r>
+      <w:proofErr w:type="spellEnd"/>
+    </w:p>
+    <w:p>
+      <w:proofErr w:type="gramStart"/>
+      <w:r>
+        <w:t>event(</w:t>
+      </w:r>
+      <w:proofErr w:type="gramEnd"/>
+      <w:r>
+        <w:t xml:space="preserve">String name, String[] tags, Boolean </w:t>
+      </w:r>
+      <w:proofErr w:type="spellStart"/>
+      <w:r>
+        <w:t>inviteOnly</w:t>
+      </w:r>
+      <w:proofErr w:type="spellEnd"/>
+      <w:r>
+        <w:t xml:space="preserve">, </w:t>
+      </w:r>
+      <w:proofErr w:type="spellStart"/>
+      <w:r>
+        <w:t>ClientUser</w:t>
+      </w:r>
+      <w:proofErr w:type="spellEnd"/>
+      <w:r>
+        <w:t>[] guests, Boolean restricted)</w:t>
+      </w:r>
+    </w:p>
+    <w:p>
+      <w:r>
+        <w:tab/>
+      </w:r>
+      <w:proofErr w:type="spellStart"/>
+      <w:r>
+        <w:t>eventName</w:t>
+      </w:r>
+      <w:proofErr w:type="spellEnd"/>
+      <w:r>
+        <w:t xml:space="preserve"> = name</w:t>
+      </w:r>
+    </w:p>
+    <w:p>
+      <w:r>
+        <w:tab/>
+      </w:r>
+      <w:proofErr w:type="spellStart"/>
+      <w:r>
+        <w:t>eventsTags</w:t>
+      </w:r>
+      <w:proofErr w:type="spellEnd"/>
+      <w:r>
+        <w:t xml:space="preserve"> = tags</w:t>
+      </w:r>
+    </w:p>
+    <w:p>
+      <w:r>
+        <w:tab/>
+      </w:r>
+      <w:proofErr w:type="spellStart"/>
+      <w:proofErr w:type="gramStart"/>
+      <w:r>
+        <w:t>this.inviteOnly</w:t>
       </w:r>
       <w:proofErr w:type="spellEnd"/>
       <w:proofErr w:type="gramEnd"/>
@@ -2260,34 +3958,51 @@
       </w:r>
       <w:proofErr w:type="spellStart"/>
       <w:r>
-        <w:t>displayName</w:t>
-      </w:r>
-      <w:proofErr w:type="spellEnd"/>
-    </w:p>
-    <w:p>
-      <w:pPr>
-        <w:ind w:left="720"/>
-      </w:pPr>
-      <w:proofErr w:type="spellStart"/>
-      <w:proofErr w:type="gramStart"/>
-      <w:r>
-        <w:t>this.displayName</w:t>
-      </w:r>
-      <w:proofErr w:type="spellEnd"/>
-      <w:proofErr w:type="gramEnd"/>
-      <w:r>
-        <w:t xml:space="preserve"> = </w:t>
-      </w:r>
-      <w:proofErr w:type="spellStart"/>
-      <w:r>
-        <w:t>displayName</w:t>
-      </w:r>
-      <w:proofErr w:type="spellEnd"/>
-    </w:p>
-    <w:p>
-      <w:proofErr w:type="gramStart"/>
-      <w:r>
-        <w:t>public  void</w:t>
+        <w:t>inviteOnly</w:t>
+      </w:r>
+      <w:proofErr w:type="spellEnd"/>
+    </w:p>
+    <w:p>
+      <w:r>
+        <w:tab/>
+        <w:t>guestlist = guests</w:t>
+      </w:r>
+    </w:p>
+    <w:p>
+      <w:r>
+        <w:tab/>
+      </w:r>
+      <w:proofErr w:type="spellStart"/>
+      <w:r>
+        <w:t>ageRestricted</w:t>
+      </w:r>
+      <w:proofErr w:type="spellEnd"/>
+      <w:r>
+        <w:t xml:space="preserve"> = restricted</w:t>
+      </w:r>
+    </w:p>
+    <w:p>
+      <w:proofErr w:type="spellStart"/>
+      <w:proofErr w:type="gramStart"/>
+      <w:r>
+        <w:t>getEventName</w:t>
+      </w:r>
+      <w:proofErr w:type="spellEnd"/>
+      <w:r>
+        <w:t>(</w:t>
+      </w:r>
+      <w:proofErr w:type="gramEnd"/>
+      <w:r>
+        <w:t>)</w:t>
+      </w:r>
+    </w:p>
+    <w:p>
+      <w:r>
+        <w:tab/>
+      </w:r>
+      <w:proofErr w:type="gramStart"/>
+      <w:r>
+        <w:t>return</w:t>
       </w:r>
       <w:proofErr w:type="gramEnd"/>
       <w:r>
@@ -2295,253 +4010,219 @@
       </w:r>
       <w:proofErr w:type="spellStart"/>
       <w:r>
-        <w:t>setDisplayName</w:t>
-      </w:r>
-      <w:proofErr w:type="spellEnd"/>
-      <w:r>
-        <w:t xml:space="preserve">(String </w:t>
-      </w:r>
-      <w:proofErr w:type="spellStart"/>
-      <w:r>
-        <w:t>displayName</w:t>
-      </w:r>
-      <w:proofErr w:type="spellEnd"/>
-      <w:r>
-        <w:t>)</w:t>
-      </w:r>
-    </w:p>
-    <w:p>
-      <w:r>
-        <w:tab/>
-      </w:r>
-      <w:proofErr w:type="spellStart"/>
-      <w:proofErr w:type="gramStart"/>
-      <w:r>
-        <w:t>this.displayName</w:t>
-      </w:r>
-      <w:proofErr w:type="spellEnd"/>
-      <w:proofErr w:type="gramEnd"/>
-      <w:r>
-        <w:t xml:space="preserve"> = </w:t>
-      </w:r>
-      <w:proofErr w:type="spellStart"/>
-      <w:r>
-        <w:t>displayName</w:t>
-      </w:r>
-      <w:proofErr w:type="spellEnd"/>
-    </w:p>
-    <w:p>
-      <w:r>
-        <w:t xml:space="preserve">public String </w:t>
-      </w:r>
-      <w:proofErr w:type="spellStart"/>
-      <w:proofErr w:type="gramStart"/>
-      <w:r>
-        <w:t>getDisplayName</w:t>
-      </w:r>
-      <w:proofErr w:type="spellEnd"/>
-      <w:r>
-        <w:t>(</w:t>
-      </w:r>
-      <w:proofErr w:type="gramEnd"/>
-      <w:r>
-        <w:t>)</w:t>
-      </w:r>
-    </w:p>
-    <w:p>
-      <w:r>
-        <w:tab/>
-        <w:t xml:space="preserve">return </w:t>
-      </w:r>
-      <w:proofErr w:type="spellStart"/>
-      <w:r>
-        <w:t>displayName</w:t>
-      </w:r>
-      <w:proofErr w:type="spellEnd"/>
-    </w:p>
-    <w:p>
-      <w:r>
-        <w:t xml:space="preserve">public </w:t>
-      </w:r>
-      <w:r>
-        <w:t xml:space="preserve">void </w:t>
-      </w:r>
-      <w:proofErr w:type="spellStart"/>
-      <w:proofErr w:type="gramStart"/>
-      <w:r>
-        <w:t>setUsername</w:t>
-      </w:r>
-      <w:proofErr w:type="spellEnd"/>
-      <w:r>
-        <w:t>(</w:t>
-      </w:r>
-      <w:proofErr w:type="gramEnd"/>
-      <w:r>
-        <w:t>String username)</w:t>
-      </w:r>
-    </w:p>
-    <w:p>
-      <w:r>
-        <w:tab/>
-      </w:r>
-      <w:proofErr w:type="spellStart"/>
-      <w:proofErr w:type="gramStart"/>
-      <w:r>
-        <w:t>this.username</w:t>
-      </w:r>
-      <w:proofErr w:type="spellEnd"/>
-      <w:proofErr w:type="gramEnd"/>
-      <w:r>
-        <w:t xml:space="preserve"> = username</w:t>
-      </w:r>
-    </w:p>
-    <w:p>
-      <w:proofErr w:type="gramStart"/>
-      <w:r>
-        <w:t>public</w:t>
-      </w:r>
-      <w:proofErr w:type="gramEnd"/>
-      <w:r>
-        <w:t xml:space="preserve"> String </w:t>
-      </w:r>
-      <w:proofErr w:type="spellStart"/>
-      <w:proofErr w:type="gramStart"/>
-      <w:r>
-        <w:t>getUsername</w:t>
-      </w:r>
-      <w:proofErr w:type="spellEnd"/>
-      <w:r>
-        <w:t>(</w:t>
-      </w:r>
-      <w:proofErr w:type="gramEnd"/>
-      <w:r>
-        <w:t>)</w:t>
-      </w:r>
-    </w:p>
-    <w:p>
-      <w:r>
-        <w:tab/>
-        <w:t>return username</w:t>
-      </w:r>
-    </w:p>
-    <w:p>
-      <w:r>
-        <w:t xml:space="preserve">public void </w:t>
-      </w:r>
-      <w:proofErr w:type="spellStart"/>
-      <w:proofErr w:type="gramStart"/>
-      <w:r>
-        <w:t>setPassword</w:t>
-      </w:r>
-      <w:proofErr w:type="spellEnd"/>
-      <w:r>
-        <w:t>(</w:t>
-      </w:r>
-      <w:proofErr w:type="gramEnd"/>
-      <w:r>
-        <w:t xml:space="preserve">String </w:t>
-      </w:r>
-      <w:proofErr w:type="spellStart"/>
-      <w:r>
-        <w:t>oldP</w:t>
-      </w:r>
-      <w:r>
-        <w:t>assword</w:t>
-      </w:r>
-      <w:proofErr w:type="spellEnd"/>
-      <w:r>
-        <w:t xml:space="preserve">, String </w:t>
-      </w:r>
-      <w:proofErr w:type="spellStart"/>
-      <w:r>
-        <w:t>newPassword</w:t>
-      </w:r>
-      <w:proofErr w:type="spellEnd"/>
-      <w:r>
-        <w:t>)</w:t>
-      </w:r>
-    </w:p>
-    <w:p>
-      <w:r>
-        <w:tab/>
-      </w:r>
-      <w:r>
-        <w:t xml:space="preserve">if </w:t>
-      </w:r>
-      <w:r>
-        <w:t xml:space="preserve">password = </w:t>
-      </w:r>
-      <w:proofErr w:type="spellStart"/>
-      <w:r>
-        <w:t>oldP</w:t>
-      </w:r>
-      <w:r>
-        <w:t>assword</w:t>
-      </w:r>
-      <w:proofErr w:type="spellEnd"/>
-    </w:p>
-    <w:p>
-      <w:r>
-        <w:tab/>
-      </w:r>
-      <w:r>
-        <w:tab/>
-      </w:r>
-      <w:r>
-        <w:t xml:space="preserve">password = </w:t>
-      </w:r>
-      <w:proofErr w:type="spellStart"/>
-      <w:r>
-        <w:t>newPassword</w:t>
-      </w:r>
-      <w:proofErr w:type="spellEnd"/>
-    </w:p>
-    <w:p>
-      <w:r>
-        <w:t xml:space="preserve">public </w:t>
-      </w:r>
-      <w:proofErr w:type="spellStart"/>
-      <w:r>
-        <w:t>boolean</w:t>
-      </w:r>
-      <w:proofErr w:type="spellEnd"/>
+        <w:t>eventName</w:t>
+      </w:r>
+      <w:proofErr w:type="spellEnd"/>
+    </w:p>
+    <w:p>
+      <w:proofErr w:type="spellStart"/>
+      <w:proofErr w:type="gramStart"/>
+      <w:r>
+        <w:t>setEventName</w:t>
+      </w:r>
+      <w:proofErr w:type="spellEnd"/>
+      <w:r>
+        <w:t>(</w:t>
+      </w:r>
+      <w:proofErr w:type="gramEnd"/>
+      <w:r>
+        <w:t>String name)</w:t>
+      </w:r>
+    </w:p>
+    <w:p>
+      <w:r>
+        <w:tab/>
+      </w:r>
+      <w:proofErr w:type="spellStart"/>
+      <w:r>
+        <w:t>eventName</w:t>
+      </w:r>
+      <w:proofErr w:type="spellEnd"/>
+      <w:r>
+        <w:t xml:space="preserve"> = name</w:t>
+      </w:r>
+    </w:p>
+    <w:p>
+      <w:proofErr w:type="spellStart"/>
+      <w:proofErr w:type="gramStart"/>
+      <w:r>
+        <w:t>getEventTags</w:t>
+      </w:r>
+      <w:proofErr w:type="spellEnd"/>
+      <w:r>
+        <w:t>(</w:t>
+      </w:r>
+      <w:proofErr w:type="gramEnd"/>
+      <w:r>
+        <w:t>)</w:t>
+      </w:r>
+    </w:p>
+    <w:p>
+      <w:r>
+        <w:tab/>
+      </w:r>
+      <w:proofErr w:type="gramStart"/>
+      <w:r>
+        <w:t>return</w:t>
+      </w:r>
+      <w:proofErr w:type="gramEnd"/>
       <w:r>
         <w:t xml:space="preserve"> </w:t>
       </w:r>
-      <w:proofErr w:type="gramStart"/>
-      <w:r>
-        <w:t>verify(</w:t>
-      </w:r>
-      <w:proofErr w:type="gramEnd"/>
-      <w:r>
-        <w:t>String username, String password)</w:t>
-      </w:r>
-    </w:p>
-    <w:p>
-      <w:r>
-        <w:tab/>
-        <w:t xml:space="preserve">return </w:t>
-      </w:r>
-      <w:proofErr w:type="spellStart"/>
-      <w:proofErr w:type="gramStart"/>
-      <w:r>
-        <w:t>this.username</w:t>
-      </w:r>
-      <w:proofErr w:type="spellEnd"/>
-      <w:proofErr w:type="gramEnd"/>
-      <w:r>
-        <w:t xml:space="preserve"> = username and </w:t>
-      </w:r>
-      <w:proofErr w:type="spellStart"/>
-      <w:r>
-        <w:t>this.password</w:t>
-      </w:r>
-      <w:proofErr w:type="spellEnd"/>
-      <w:r>
-        <w:t xml:space="preserve"> = password</w:t>
-      </w:r>
-    </w:p>
-    <w:p/>
+      <w:proofErr w:type="spellStart"/>
+      <w:r>
+        <w:t>eventTags</w:t>
+      </w:r>
+      <w:proofErr w:type="spellEnd"/>
+    </w:p>
+    <w:p>
+      <w:proofErr w:type="spellStart"/>
+      <w:proofErr w:type="gramStart"/>
+      <w:r>
+        <w:t>setEventTags</w:t>
+      </w:r>
+      <w:proofErr w:type="spellEnd"/>
+      <w:r>
+        <w:t>(</w:t>
+      </w:r>
+      <w:proofErr w:type="gramEnd"/>
+      <w:r>
+        <w:t>String[] tags)</w:t>
+      </w:r>
+    </w:p>
+    <w:p>
+      <w:r>
+        <w:tab/>
+      </w:r>
+      <w:proofErr w:type="spellStart"/>
+      <w:r>
+        <w:t>eventTags</w:t>
+      </w:r>
+      <w:proofErr w:type="spellEnd"/>
+      <w:r>
+        <w:t xml:space="preserve"> = tags</w:t>
+      </w:r>
+    </w:p>
+    <w:p>
+      <w:proofErr w:type="spellStart"/>
+      <w:proofErr w:type="gramStart"/>
+      <w:r>
+        <w:t>getGuestList</w:t>
+      </w:r>
+      <w:proofErr w:type="spellEnd"/>
+      <w:r>
+        <w:t>(</w:t>
+      </w:r>
+      <w:proofErr w:type="gramEnd"/>
+      <w:r>
+        <w:t>)</w:t>
+      </w:r>
+    </w:p>
+    <w:p>
+      <w:r>
+        <w:tab/>
+      </w:r>
+      <w:proofErr w:type="gramStart"/>
+      <w:r>
+        <w:t>return</w:t>
+      </w:r>
+      <w:proofErr w:type="gramEnd"/>
+      <w:r>
+        <w:t xml:space="preserve"> </w:t>
+      </w:r>
+      <w:proofErr w:type="spellStart"/>
+      <w:r>
+        <w:t>guestList</w:t>
+      </w:r>
+      <w:proofErr w:type="spellEnd"/>
+    </w:p>
+    <w:p>
+      <w:proofErr w:type="spellStart"/>
+      <w:proofErr w:type="gramStart"/>
+      <w:r>
+        <w:t>setGuestList</w:t>
+      </w:r>
+      <w:proofErr w:type="spellEnd"/>
+      <w:r>
+        <w:t>(</w:t>
+      </w:r>
+      <w:proofErr w:type="spellStart"/>
+      <w:proofErr w:type="gramEnd"/>
+      <w:r>
+        <w:t>ClientUser</w:t>
+      </w:r>
+      <w:proofErr w:type="spellEnd"/>
+      <w:r>
+        <w:t>[] guests)</w:t>
+      </w:r>
+    </w:p>
+    <w:p>
+      <w:r>
+        <w:tab/>
+        <w:t>guestlist = guests</w:t>
+      </w:r>
+    </w:p>
+    <w:p>
+      <w:proofErr w:type="spellStart"/>
+      <w:proofErr w:type="gramStart"/>
+      <w:r>
+        <w:t>getAgeRestricted</w:t>
+      </w:r>
+      <w:proofErr w:type="spellEnd"/>
+      <w:r>
+        <w:t>(</w:t>
+      </w:r>
+      <w:proofErr w:type="gramEnd"/>
+      <w:r>
+        <w:t>)</w:t>
+      </w:r>
+    </w:p>
+    <w:p>
+      <w:r>
+        <w:tab/>
+      </w:r>
+      <w:proofErr w:type="gramStart"/>
+      <w:r>
+        <w:t>return</w:t>
+      </w:r>
+      <w:proofErr w:type="gramEnd"/>
+      <w:r>
+        <w:t xml:space="preserve"> </w:t>
+      </w:r>
+      <w:proofErr w:type="spellStart"/>
+      <w:r>
+        <w:t>ageRestricted</w:t>
+      </w:r>
+      <w:proofErr w:type="spellEnd"/>
+    </w:p>
+    <w:p>
+      <w:proofErr w:type="spellStart"/>
+      <w:proofErr w:type="gramStart"/>
+      <w:r>
+        <w:t>setAgeRestricted</w:t>
+      </w:r>
+      <w:proofErr w:type="spellEnd"/>
+      <w:r>
+        <w:t>(</w:t>
+      </w:r>
+      <w:proofErr w:type="gramEnd"/>
+      <w:r>
+        <w:t>Boolean restricted)</w:t>
+      </w:r>
+    </w:p>
+    <w:p>
+      <w:r>
+        <w:tab/>
+      </w:r>
+      <w:proofErr w:type="spellStart"/>
+      <w:r>
+        <w:t>ageRestricted</w:t>
+      </w:r>
+      <w:proofErr w:type="spellEnd"/>
+      <w:r>
+        <w:t xml:space="preserve"> = restricted</w:t>
+      </w:r>
+    </w:p>
     <w:sectPr>
       <w:pgSz w:w="12240" w:h="15840"/>
       <w:pgMar w:top="1440" w:right="1440" w:bottom="1440" w:left="1440" w:header="720" w:footer="720" w:gutter="0"/>
@@ -2550,6 +4231,56 @@
     </w:sectPr>
   </w:body>
 </w:document>
+</file>
+
+<file path=word/endnotes.xml><?xml version="1.0" encoding="utf-8"?>
+<w:endnotes xmlns:wpc="http://schemas.microsoft.com/office/word/2010/wordprocessingCanvas" xmlns:cx="http://schemas.microsoft.com/office/drawing/2014/chartex" xmlns:cx1="http://schemas.microsoft.com/office/drawing/2015/9/8/chartex" xmlns:cx2="http://schemas.microsoft.com/office/drawing/2015/10/21/chartex" xmlns:cx3="http://schemas.microsoft.com/office/drawing/2016/5/9/chartex" xmlns:cx4="http://schemas.microsoft.com/office/drawing/2016/5/10/chartex" xmlns:cx5="http://schemas.microsoft.com/office/drawing/2016/5/11/chartex" xmlns:cx6="http://schemas.microsoft.com/office/drawing/2016/5/12/chartex" xmlns:cx7="http://schemas.microsoft.com/office/drawing/2016/5/13/chartex" xmlns:cx8="http://schemas.microsoft.com/office/drawing/2016/5/14/chartex" xmlns:mc="http://schemas.openxmlformats.org/markup-compatibility/2006" xmlns:aink="http://schemas.microsoft.com/office/drawing/2016/ink" xmlns:am3d="http://schemas.microsoft.com/office/drawing/2017/model3d" xmlns:o="urn:schemas-microsoft-com:office:office" xmlns:oel="http://schemas.microsoft.com/office/2019/extlst" xmlns:r="http://schemas.openxmlformats.org/officeDocument/2006/relationships" xmlns:m="http://schemas.openxmlformats.org/officeDocument/2006/math" xmlns:v="urn:schemas-microsoft-com:vml" xmlns:wp14="http://schemas.microsoft.com/office/word/2010/wordprocessingDrawing" xmlns:wp="http://schemas.openxmlformats.org/drawingml/2006/wordprocessingDrawing" xmlns:w10="urn:schemas-microsoft-com:office:word" xmlns:w="http://schemas.openxmlformats.org/wordprocessingml/2006/main" xmlns:w14="http://schemas.microsoft.com/office/word/2010/wordml" xmlns:w15="http://schemas.microsoft.com/office/word/2012/wordml" xmlns:w16cex="http://schemas.microsoft.com/office/word/2018/wordml/cex" xmlns:w16cid="http://schemas.microsoft.com/office/word/2016/wordml/cid" xmlns:w16="http://schemas.microsoft.com/office/word/2018/wordml" xmlns:w16du="http://schemas.microsoft.com/office/word/2023/wordml/word16du" xmlns:w16sdtdh="http://schemas.microsoft.com/office/word/2020/wordml/sdtdatahash" xmlns:w16sdtfl="http://schemas.microsoft.com/office/word/2024/wordml/sdtformatlock" xmlns:w16se="http://schemas.microsoft.com/office/word/2015/wordml/symex" xmlns:wpg="http://schemas.microsoft.com/office/word/2010/wordprocessingGroup" xmlns:wpi="http://schemas.microsoft.com/office/word/2010/wordprocessingInk" xmlns:wne="http://schemas.microsoft.com/office/word/2006/wordml" xmlns:wps="http://schemas.microsoft.com/office/word/2010/wordprocessingShape" mc:Ignorable="w14 w15 w16se w16cid w16 w16cex w16sdtdh w16sdtfl w16du wp14">
+  <w:endnote w:type="separator" w:id="-1">
+    <w:p>
+      <w:pPr>
+        <w:spacing w:after="0" w:line="240" w:lineRule="auto"/>
+      </w:pPr>
+      <w:r>
+        <w:separator/>
+      </w:r>
+    </w:p>
+  </w:endnote>
+  <w:endnote w:type="continuationSeparator" w:id="0">
+    <w:p>
+      <w:pPr>
+        <w:spacing w:after="0" w:line="240" w:lineRule="auto"/>
+      </w:pPr>
+      <w:r>
+        <w:continuationSeparator/>
+      </w:r>
+    </w:p>
+  </w:endnote>
+</w:endnotes>
+</file>
+
+<file path=word/footnotes.xml><?xml version="1.0" encoding="utf-8"?>
+<w:footnotes xmlns:wpc="http://schemas.microsoft.com/office/word/2010/wordprocessingCanvas" xmlns:cx="http://schemas.microsoft.com/office/drawing/2014/chartex" xmlns:cx1="http://schemas.microsoft.com/office/drawing/2015/9/8/chartex" xmlns:cx2="http://schemas.microsoft.com/office/drawing/2015/10/21/chartex" xmlns:cx3="http://schemas.microsoft.com/office/drawing/2016/5/9/chartex" xmlns:cx4="http://schemas.microsoft.com/office/drawing/2016/5/10/chartex" xmlns:cx5="http://schemas.microsoft.com/office/drawing/2016/5/11/chartex" xmlns:cx6="http://schemas.microsoft.com/office/drawing/2016/5/12/chartex" xmlns:cx7="http://schemas.microsoft.com/office/drawing/2016/5/13/chartex" xmlns:cx8="http://schemas.microsoft.com/office/drawing/2016/5/14/chartex" xmlns:mc="http://schemas.openxmlformats.org/markup-compatibility/2006" xmlns:aink="http://schemas.microsoft.com/office/drawing/2016/ink" xmlns:am3d="http://schemas.microsoft.com/office/drawing/2017/model3d" xmlns:o="urn:schemas-microsoft-com:office:office" xmlns:oel="http://schemas.microsoft.com/office/2019/extlst" xmlns:r="http://schemas.openxmlformats.org/officeDocument/2006/relationships" xmlns:m="http://schemas.openxmlformats.org/officeDocument/2006/math" xmlns:v="urn:schemas-microsoft-com:vml" xmlns:wp14="http://schemas.microsoft.com/office/word/2010/wordprocessingDrawing" xmlns:wp="http://schemas.openxmlformats.org/drawingml/2006/wordprocessingDrawing" xmlns:w10="urn:schemas-microsoft-com:office:word" xmlns:w="http://schemas.openxmlformats.org/wordprocessingml/2006/main" xmlns:w14="http://schemas.microsoft.com/office/word/2010/wordml" xmlns:w15="http://schemas.microsoft.com/office/word/2012/wordml" xmlns:w16cex="http://schemas.microsoft.com/office/word/2018/wordml/cex" xmlns:w16cid="http://schemas.microsoft.com/office/word/2016/wordml/cid" xmlns:w16="http://schemas.microsoft.com/office/word/2018/wordml" xmlns:w16du="http://schemas.microsoft.com/office/word/2023/wordml/word16du" xmlns:w16sdtdh="http://schemas.microsoft.com/office/word/2020/wordml/sdtdatahash" xmlns:w16sdtfl="http://schemas.microsoft.com/office/word/2024/wordml/sdtformatlock" xmlns:w16se="http://schemas.microsoft.com/office/word/2015/wordml/symex" xmlns:wpg="http://schemas.microsoft.com/office/word/2010/wordprocessingGroup" xmlns:wpi="http://schemas.microsoft.com/office/word/2010/wordprocessingInk" xmlns:wne="http://schemas.microsoft.com/office/word/2006/wordml" xmlns:wps="http://schemas.microsoft.com/office/word/2010/wordprocessingShape" mc:Ignorable="w14 w15 w16se w16cid w16 w16cex w16sdtdh w16sdtfl w16du wp14">
+  <w:footnote w:type="separator" w:id="-1">
+    <w:p>
+      <w:pPr>
+        <w:spacing w:after="0" w:line="240" w:lineRule="auto"/>
+      </w:pPr>
+      <w:r>
+        <w:separator/>
+      </w:r>
+    </w:p>
+  </w:footnote>
+  <w:footnote w:type="continuationSeparator" w:id="0">
+    <w:p>
+      <w:pPr>
+        <w:spacing w:after="0" w:line="240" w:lineRule="auto"/>
+      </w:pPr>
+      <w:r>
+        <w:continuationSeparator/>
+      </w:r>
+    </w:p>
+  </w:footnote>
+</w:footnotes>
 </file>
 
 <file path=word/styles.xml><?xml version="1.0" encoding="utf-8"?>
@@ -3468,6 +5199,50 @@
       <w:spacing w:val="5"/>
     </w:rPr>
   </w:style>
+  <w:style w:type="paragraph" w:styleId="Header">
+    <w:name w:val="header"/>
+    <w:basedOn w:val="Normal"/>
+    <w:link w:val="HeaderChar"/>
+    <w:uiPriority w:val="99"/>
+    <w:unhideWhenUsed/>
+    <w:rsid w:val="00386307"/>
+    <w:pPr>
+      <w:tabs>
+        <w:tab w:val="center" w:pos="4680"/>
+        <w:tab w:val="right" w:pos="9360"/>
+      </w:tabs>
+      <w:spacing w:after="0" w:line="240" w:lineRule="auto"/>
+    </w:pPr>
+  </w:style>
+  <w:style w:type="character" w:customStyle="1" w:styleId="HeaderChar">
+    <w:name w:val="Header Char"/>
+    <w:basedOn w:val="DefaultParagraphFont"/>
+    <w:link w:val="Header"/>
+    <w:uiPriority w:val="99"/>
+    <w:rsid w:val="00386307"/>
+  </w:style>
+  <w:style w:type="paragraph" w:styleId="Footer">
+    <w:name w:val="footer"/>
+    <w:basedOn w:val="Normal"/>
+    <w:link w:val="FooterChar"/>
+    <w:uiPriority w:val="99"/>
+    <w:unhideWhenUsed/>
+    <w:rsid w:val="00386307"/>
+    <w:pPr>
+      <w:tabs>
+        <w:tab w:val="center" w:pos="4680"/>
+        <w:tab w:val="right" w:pos="9360"/>
+      </w:tabs>
+      <w:spacing w:after="0" w:line="240" w:lineRule="auto"/>
+    </w:pPr>
+  </w:style>
+  <w:style w:type="character" w:customStyle="1" w:styleId="FooterChar">
+    <w:name w:val="Footer Char"/>
+    <w:basedOn w:val="DefaultParagraphFont"/>
+    <w:link w:val="Footer"/>
+    <w:uiPriority w:val="99"/>
+    <w:rsid w:val="00386307"/>
+  </w:style>
 </w:styles>
 </file>
 

</xml_diff>